<commit_message>
Update Project Design Doc Draft1.docx
Absolutely nailed the concept sketch
</commit_message>
<xml_diff>
--- a/Project Design Doc Draft1.docx
+++ b/Project Design Doc Draft1.docx
@@ -131,7 +131,28 @@
                       <w:i/>
                       <w:color w:val="B7B7B7"/>
                     </w:rPr>
-                    <w:t>10/25/2021</w:t>
+                    <w:t>25</w:t>
+                  </w:r>
+                  <w:r>
+                    <w:rPr>
+                      <w:i/>
+                      <w:color w:val="B7B7B7"/>
+                    </w:rPr>
+                    <w:t>/</w:t>
+                  </w:r>
+                  <w:r>
+                    <w:rPr>
+                      <w:i/>
+                      <w:color w:val="B7B7B7"/>
+                    </w:rPr>
+                    <w:t>10</w:t>
+                  </w:r>
+                  <w:r>
+                    <w:rPr>
+                      <w:i/>
+                      <w:color w:val="B7B7B7"/>
+                    </w:rPr>
+                    <w:t>/2021</w:t>
                   </w:r>
                 </w:p>
                 <w:p>
@@ -454,21 +475,26 @@
                       <w:color w:val="000000" w:themeColor="text1"/>
                     </w:rPr>
                   </w:pPr>
-                  <w:proofErr w:type="gramStart"/>
-                  <w:r>
-                    <w:rPr>
-                      <w:i/>
-                      <w:color w:val="000000" w:themeColor="text1"/>
-                    </w:rPr>
-                    <w:t>top Down</w:t>
-                  </w:r>
-                  <w:proofErr w:type="gramEnd"/>
-                  <w:r>
-                    <w:rPr>
-                      <w:i/>
-                      <w:color w:val="000000" w:themeColor="text1"/>
-                    </w:rPr>
-                    <w:t xml:space="preserve"> </w:t>
+                  <w:r>
+                    <w:rPr>
+                      <w:i/>
+                      <w:color w:val="000000" w:themeColor="text1"/>
+                    </w:rPr>
+                    <w:t>top</w:t>
+                  </w:r>
+                  <w:r>
+                    <w:rPr>
+                      <w:i/>
+                      <w:color w:val="000000" w:themeColor="text1"/>
+                    </w:rPr>
+                    <w:t>-d</w:t>
+                  </w:r>
+                  <w:r>
+                    <w:rPr>
+                      <w:i/>
+                      <w:color w:val="000000" w:themeColor="text1"/>
+                    </w:rPr>
+                    <w:t xml:space="preserve">own </w:t>
                   </w:r>
                   <w:r>
                     <w:rPr>
@@ -2672,16 +2698,17 @@
             <w:tblPr>
               <w:tblStyle w:val="TableGrid"/>
               <w:tblW w:w="0" w:type="auto"/>
+              <w:tblInd w:w="127" w:type="dxa"/>
               <w:tblLayout w:type="fixed"/>
               <w:tblLook w:val="04A0" w:firstRow="1" w:lastRow="0" w:firstColumn="1" w:lastColumn="0" w:noHBand="0" w:noVBand="1"/>
             </w:tblPr>
             <w:tblGrid>
-              <w:gridCol w:w="2000"/>
+              <w:gridCol w:w="1873"/>
             </w:tblGrid>
             <w:tr>
               <w:tc>
                 <w:tcPr>
-                  <w:tcW w:w="2000" w:type="dxa"/>
+                  <w:tcW w:w="1873" w:type="dxa"/>
                 </w:tcPr>
                 <w:p>
                   <w:pPr>
@@ -3298,6 +3325,23 @@
                     <w:right w:w="100" w:type="dxa"/>
                   </w:tcMar>
                 </w:tcPr>
+                <w:p>
+                  <w:pPr>
+                    <w:widowControl w:val="0"/>
+                    <w:spacing w:line="240" w:lineRule="auto"/>
+                    <w:rPr>
+                      <w:i/>
+                      <w:color w:val="000000" w:themeColor="text1"/>
+                    </w:rPr>
+                  </w:pPr>
+                  <w:r>
+                    <w:rPr>
+                      <w:i/>
+                      <w:color w:val="000000" w:themeColor="text1"/>
+                    </w:rPr>
+                    <w:t>Maybe:</w:t>
+                  </w:r>
+                </w:p>
                 <w:p>
                   <w:pPr>
                     <w:widowControl w:val="0"/>
@@ -3569,12 +3613,8 @@
                 <w:p>
                   <w:pPr>
                     <w:widowControl w:val="0"/>
-                    <w:numPr>
-                      <w:ilvl w:val="0"/>
-                      <w:numId w:val="1"/>
-                    </w:numPr>
                     <w:spacing w:line="240" w:lineRule="auto"/>
-                    <w:ind w:left="340" w:hanging="270"/>
+                    <w:ind w:left="340"/>
                     <w:rPr>
                       <w:i/>
                       <w:color w:val="B7B7B7"/>
@@ -3585,7 +3625,14 @@
                       <w:i/>
                       <w:color w:val="000000" w:themeColor="text1"/>
                     </w:rPr>
-                    <w:t>Level Outlining</w:t>
+                    <w:t>Basic Player Movement</w:t>
+                  </w:r>
+                  <w:r>
+                    <w:rPr>
+                      <w:i/>
+                      <w:color w:val="000000" w:themeColor="text1"/>
+                    </w:rPr>
+                    <w:t xml:space="preserve"> and Mechanics</w:t>
                   </w:r>
                 </w:p>
               </w:tc>
@@ -3671,7 +3718,7 @@
                       <w:i/>
                       <w:color w:val="B7B7B7"/>
                     </w:rPr>
-                    <w:t>mm/dd</w:t>
+                    <w:t>06.11</w:t>
                   </w:r>
                 </w:p>
               </w:tc>
@@ -3740,18 +3787,6 @@
             </w:tcMar>
             <w:vAlign w:val="center"/>
           </w:tcPr>
-          <w:p>
-            <w:pPr>
-              <w:widowControl w:val="0"/>
-              <w:spacing w:line="240" w:lineRule="auto"/>
-              <w:rPr>
-                <w:i/>
-                <w:color w:val="B7B7B7"/>
-                <w:sz w:val="12"/>
-                <w:szCs w:val="12"/>
-              </w:rPr>
-            </w:pPr>
-          </w:p>
           <w:tbl>
             <w:tblPr>
               <w:tblStyle w:val="afd"/>
@@ -3785,23 +3820,19 @@
                 <w:p>
                   <w:pPr>
                     <w:widowControl w:val="0"/>
-                    <w:numPr>
-                      <w:ilvl w:val="0"/>
-                      <w:numId w:val="1"/>
-                    </w:numPr>
                     <w:spacing w:line="240" w:lineRule="auto"/>
-                    <w:ind w:left="340" w:hanging="270"/>
-                    <w:rPr>
-                      <w:i/>
-                      <w:color w:val="B7B7B7"/>
+                    <w:ind w:left="340"/>
+                    <w:rPr>
+                      <w:i/>
+                      <w:color w:val="000000" w:themeColor="text1"/>
                     </w:rPr>
                   </w:pPr>
                   <w:r>
                     <w:rPr>
                       <w:i/>
-                      <w:color w:val="B7B7B7"/>
-                    </w:rPr>
-                    <w:t>Functional feature(s) by milestone #2</w:t>
+                      <w:color w:val="000000" w:themeColor="text1"/>
+                    </w:rPr>
+                    <w:t>Basic Boss Movement/Mechanics</w:t>
                   </w:r>
                 </w:p>
               </w:tc>
@@ -3887,7 +3918,14 @@
                       <w:i/>
                       <w:color w:val="B7B7B7"/>
                     </w:rPr>
-                    <w:t>mm/dd</w:t>
+                    <w:t>11</w:t>
+                  </w:r>
+                  <w:r>
+                    <w:rPr>
+                      <w:i/>
+                      <w:color w:val="B7B7B7"/>
+                    </w:rPr>
+                    <w:t>.11</w:t>
                   </w:r>
                 </w:p>
               </w:tc>
@@ -4001,23 +4039,35 @@
                 <w:p>
                   <w:pPr>
                     <w:widowControl w:val="0"/>
-                    <w:numPr>
-                      <w:ilvl w:val="0"/>
-                      <w:numId w:val="1"/>
-                    </w:numPr>
                     <w:spacing w:line="240" w:lineRule="auto"/>
-                    <w:ind w:left="340" w:hanging="270"/>
-                    <w:rPr>
-                      <w:i/>
-                      <w:color w:val="B7B7B7"/>
+                    <w:ind w:left="340"/>
+                    <w:rPr>
+                      <w:i/>
+                      <w:color w:val="000000" w:themeColor="text1"/>
                     </w:rPr>
                   </w:pPr>
                   <w:r>
                     <w:rPr>
                       <w:i/>
-                      <w:color w:val="B7B7B7"/>
-                    </w:rPr>
-                    <w:t>Functional feature(s) by milestone #3</w:t>
+                      <w:color w:val="000000" w:themeColor="text1"/>
+                    </w:rPr>
+                    <w:t xml:space="preserve">Arena Design and </w:t>
+                  </w:r>
+                  <w:proofErr w:type="gramStart"/>
+                  <w:r>
+                    <w:rPr>
+                      <w:i/>
+                      <w:color w:val="000000" w:themeColor="text1"/>
+                    </w:rPr>
+                    <w:t>Physics(</w:t>
+                  </w:r>
+                  <w:proofErr w:type="gramEnd"/>
+                  <w:r>
+                    <w:rPr>
+                      <w:i/>
+                      <w:color w:val="000000" w:themeColor="text1"/>
+                    </w:rPr>
+                    <w:t>Collisions, Knockback, Hitboxes, Triggers)</w:t>
                   </w:r>
                 </w:p>
               </w:tc>
@@ -4103,7 +4153,14 @@
                       <w:i/>
                       <w:color w:val="B7B7B7"/>
                     </w:rPr>
-                    <w:t>mm/dd</w:t>
+                    <w:t>16</w:t>
+                  </w:r>
+                  <w:r>
+                    <w:rPr>
+                      <w:i/>
+                      <w:color w:val="B7B7B7"/>
+                    </w:rPr>
+                    <w:t>.11</w:t>
                   </w:r>
                 </w:p>
               </w:tc>
@@ -4210,23 +4267,19 @@
                 <w:p>
                   <w:pPr>
                     <w:widowControl w:val="0"/>
-                    <w:numPr>
-                      <w:ilvl w:val="0"/>
-                      <w:numId w:val="1"/>
-                    </w:numPr>
                     <w:spacing w:line="240" w:lineRule="auto"/>
-                    <w:ind w:left="340" w:hanging="270"/>
-                    <w:rPr>
-                      <w:i/>
-                      <w:color w:val="B7B7B7"/>
+                    <w:ind w:left="340"/>
+                    <w:rPr>
+                      <w:i/>
+                      <w:color w:val="000000" w:themeColor="text1"/>
                     </w:rPr>
                   </w:pPr>
                   <w:r>
                     <w:rPr>
                       <w:i/>
-                      <w:color w:val="B7B7B7"/>
-                    </w:rPr>
-                    <w:t>Functional feature(s) by milestone #4</w:t>
+                      <w:color w:val="000000" w:themeColor="text1"/>
+                    </w:rPr>
+                    <w:t>Scripting; Advanced Player Movement and Interaction; Transition</w:t>
                   </w:r>
                 </w:p>
               </w:tc>
@@ -4312,7 +4365,7 @@
                       <w:i/>
                       <w:color w:val="B7B7B7"/>
                     </w:rPr>
-                    <w:t>mm/dd</w:t>
+                    <w:t>21.11</w:t>
                   </w:r>
                 </w:p>
               </w:tc>
@@ -4358,6 +4411,18 @@
               <w:rPr>
                 <w:b/>
               </w:rPr>
+              <w:t>ALPHA -</w:t>
+            </w:r>
+            <w:r>
+              <w:rPr>
+                <w:b/>
+              </w:rPr>
+              <w:t xml:space="preserve"> </w:t>
+            </w:r>
+            <w:r>
+              <w:rPr>
+                <w:b/>
+              </w:rPr>
               <w:t>#5</w:t>
             </w:r>
           </w:p>
@@ -4365,6 +4430,9 @@
         <w:tc>
           <w:tcPr>
             <w:tcW w:w="7215" w:type="dxa"/>
+            <w:tcBorders>
+              <w:bottom w:val="single" w:sz="4" w:space="0" w:color="auto"/>
+            </w:tcBorders>
             <w:shd w:val="clear" w:color="auto" w:fill="auto"/>
             <w:tcMar>
               <w:top w:w="100" w:type="dxa"/>
@@ -4374,18 +4442,6 @@
             </w:tcMar>
             <w:vAlign w:val="center"/>
           </w:tcPr>
-          <w:p>
-            <w:pPr>
-              <w:widowControl w:val="0"/>
-              <w:spacing w:line="240" w:lineRule="auto"/>
-              <w:rPr>
-                <w:i/>
-                <w:color w:val="B7B7B7"/>
-                <w:sz w:val="12"/>
-                <w:szCs w:val="12"/>
-              </w:rPr>
-            </w:pPr>
-          </w:p>
           <w:tbl>
             <w:tblPr>
               <w:tblStyle w:val="aff3"/>
@@ -4419,12 +4475,8 @@
                 <w:p>
                   <w:pPr>
                     <w:widowControl w:val="0"/>
-                    <w:numPr>
-                      <w:ilvl w:val="0"/>
-                      <w:numId w:val="1"/>
-                    </w:numPr>
                     <w:spacing w:line="240" w:lineRule="auto"/>
-                    <w:ind w:left="340" w:hanging="270"/>
+                    <w:ind w:left="340"/>
                     <w:rPr>
                       <w:i/>
                       <w:color w:val="B7B7B7"/>
@@ -4433,9 +4485,9 @@
                   <w:r>
                     <w:rPr>
                       <w:i/>
-                      <w:color w:val="B7B7B7"/>
-                    </w:rPr>
-                    <w:t>Functional feature(s) by milestone #5</w:t>
+                      <w:color w:val="000000" w:themeColor="text1"/>
+                    </w:rPr>
+                    <w:t>HUD and splash-screens basic design; first tuning and score calculation</w:t>
                   </w:r>
                 </w:p>
               </w:tc>
@@ -4457,6 +4509,9 @@
         <w:tc>
           <w:tcPr>
             <w:tcW w:w="1455" w:type="dxa"/>
+            <w:tcBorders>
+              <w:bottom w:val="single" w:sz="4" w:space="0" w:color="auto"/>
+            </w:tcBorders>
             <w:shd w:val="clear" w:color="auto" w:fill="auto"/>
             <w:tcMar>
               <w:top w:w="100" w:type="dxa"/>
@@ -4521,7 +4576,14 @@
                       <w:i/>
                       <w:color w:val="B7B7B7"/>
                     </w:rPr>
-                    <w:t>mm/dd</w:t>
+                    <w:t>23</w:t>
+                  </w:r>
+                  <w:r>
+                    <w:rPr>
+                      <w:i/>
+                      <w:color w:val="B7B7B7"/>
+                    </w:rPr>
+                    <w:t>.11</w:t>
                   </w:r>
                 </w:p>
               </w:tc>
@@ -4545,6 +4607,9 @@
         <w:tc>
           <w:tcPr>
             <w:tcW w:w="1410" w:type="dxa"/>
+            <w:tcBorders>
+              <w:right w:val="single" w:sz="4" w:space="0" w:color="auto"/>
+            </w:tcBorders>
             <w:shd w:val="clear" w:color="auto" w:fill="F3F3F3"/>
             <w:tcMar>
               <w:top w:w="144" w:type="dxa"/>
@@ -4567,6 +4632,415 @@
               <w:rPr>
                 <w:b/>
               </w:rPr>
+              <w:t>#6</w:t>
+            </w:r>
+          </w:p>
+        </w:tc>
+        <w:tc>
+          <w:tcPr>
+            <w:tcW w:w="7215" w:type="dxa"/>
+            <w:tcBorders>
+              <w:top w:val="single" w:sz="4" w:space="0" w:color="auto"/>
+              <w:left w:val="single" w:sz="4" w:space="0" w:color="auto"/>
+              <w:bottom w:val="single" w:sz="4" w:space="0" w:color="auto"/>
+              <w:right w:val="single" w:sz="4" w:space="0" w:color="auto"/>
+            </w:tcBorders>
+            <w:shd w:val="clear" w:color="auto" w:fill="auto"/>
+            <w:tcMar>
+              <w:top w:w="100" w:type="dxa"/>
+              <w:left w:w="100" w:type="dxa"/>
+              <w:bottom w:w="100" w:type="dxa"/>
+              <w:right w:w="100" w:type="dxa"/>
+            </w:tcMar>
+            <w:vAlign w:val="center"/>
+          </w:tcPr>
+          <w:p>
+            <w:pPr>
+              <w:widowControl w:val="0"/>
+              <w:spacing w:line="240" w:lineRule="auto"/>
+              <w:ind w:left="340"/>
+              <w:rPr>
+                <w:i/>
+                <w:color w:val="000000" w:themeColor="text1"/>
+              </w:rPr>
+            </w:pPr>
+            <w:r>
+              <w:rPr>
+                <w:i/>
+                <w:color w:val="000000" w:themeColor="text1"/>
+              </w:rPr>
+              <w:t>GUI/Menu Basic/Scoreboard;</w:t>
+            </w:r>
+          </w:p>
+        </w:tc>
+        <w:tc>
+          <w:tcPr>
+            <w:tcW w:w="1455" w:type="dxa"/>
+            <w:tcBorders>
+              <w:top w:val="single" w:sz="4" w:space="0" w:color="auto"/>
+              <w:left w:val="single" w:sz="4" w:space="0" w:color="auto"/>
+              <w:bottom w:val="single" w:sz="4" w:space="0" w:color="auto"/>
+              <w:right w:val="single" w:sz="4" w:space="0" w:color="auto"/>
+            </w:tcBorders>
+            <w:shd w:val="clear" w:color="auto" w:fill="auto"/>
+            <w:tcMar>
+              <w:top w:w="100" w:type="dxa"/>
+              <w:left w:w="100" w:type="dxa"/>
+              <w:bottom w:w="100" w:type="dxa"/>
+              <w:right w:w="100" w:type="dxa"/>
+            </w:tcMar>
+            <w:vAlign w:val="center"/>
+          </w:tcPr>
+          <w:p>
+            <w:pPr>
+              <w:widowControl w:val="0"/>
+              <w:spacing w:line="240" w:lineRule="auto"/>
+              <w:rPr>
+                <w:i/>
+              </w:rPr>
+            </w:pPr>
+            <w:r>
+              <w:rPr>
+                <w:i/>
+                <w:color w:val="B7B7B7"/>
+              </w:rPr>
+              <w:t>01</w:t>
+            </w:r>
+            <w:r>
+              <w:rPr>
+                <w:i/>
+                <w:color w:val="B7B7B7"/>
+              </w:rPr>
+              <w:t>/</w:t>
+            </w:r>
+            <w:r>
+              <w:rPr>
+                <w:i/>
+                <w:color w:val="B7B7B7"/>
+              </w:rPr>
+              <w:t>12</w:t>
+            </w:r>
+          </w:p>
+          <w:p>
+            <w:pPr>
+              <w:widowControl w:val="0"/>
+              <w:spacing w:line="240" w:lineRule="auto"/>
+              <w:rPr>
+                <w:i/>
+                <w:color w:val="B7B7B7"/>
+                <w:sz w:val="12"/>
+                <w:szCs w:val="12"/>
+              </w:rPr>
+            </w:pPr>
+          </w:p>
+        </w:tc>
+      </w:tr>
+      <w:tr>
+        <w:tc>
+          <w:tcPr>
+            <w:tcW w:w="1410" w:type="dxa"/>
+            <w:tcBorders>
+              <w:right w:val="single" w:sz="4" w:space="0" w:color="auto"/>
+            </w:tcBorders>
+            <w:shd w:val="clear" w:color="auto" w:fill="F3F3F3"/>
+            <w:tcMar>
+              <w:top w:w="144" w:type="dxa"/>
+              <w:left w:w="144" w:type="dxa"/>
+              <w:bottom w:w="144" w:type="dxa"/>
+              <w:right w:w="144" w:type="dxa"/>
+            </w:tcMar>
+            <w:vAlign w:val="center"/>
+          </w:tcPr>
+          <w:p>
+            <w:pPr>
+              <w:widowControl w:val="0"/>
+              <w:spacing w:line="240" w:lineRule="auto"/>
+              <w:jc w:val="right"/>
+              <w:rPr>
+                <w:b/>
+              </w:rPr>
+            </w:pPr>
+            <w:r>
+              <w:rPr>
+                <w:b/>
+              </w:rPr>
+              <w:t>#7</w:t>
+            </w:r>
+          </w:p>
+        </w:tc>
+        <w:tc>
+          <w:tcPr>
+            <w:tcW w:w="7215" w:type="dxa"/>
+            <w:tcBorders>
+              <w:top w:val="single" w:sz="4" w:space="0" w:color="auto"/>
+              <w:left w:val="single" w:sz="4" w:space="0" w:color="auto"/>
+              <w:bottom w:val="single" w:sz="4" w:space="0" w:color="auto"/>
+              <w:right w:val="single" w:sz="4" w:space="0" w:color="auto"/>
+            </w:tcBorders>
+            <w:shd w:val="clear" w:color="auto" w:fill="auto"/>
+            <w:tcMar>
+              <w:top w:w="100" w:type="dxa"/>
+              <w:left w:w="100" w:type="dxa"/>
+              <w:bottom w:w="100" w:type="dxa"/>
+              <w:right w:w="100" w:type="dxa"/>
+            </w:tcMar>
+            <w:vAlign w:val="center"/>
+          </w:tcPr>
+          <w:p>
+            <w:pPr>
+              <w:widowControl w:val="0"/>
+              <w:spacing w:line="240" w:lineRule="auto"/>
+              <w:ind w:left="340"/>
+              <w:rPr>
+                <w:i/>
+                <w:color w:val="000000" w:themeColor="text1"/>
+              </w:rPr>
+            </w:pPr>
+            <w:r>
+              <w:rPr>
+                <w:i/>
+                <w:color w:val="000000" w:themeColor="text1"/>
+              </w:rPr>
+              <w:t>Sound; Particles; Assets; Animations</w:t>
+            </w:r>
+          </w:p>
+        </w:tc>
+        <w:tc>
+          <w:tcPr>
+            <w:tcW w:w="1455" w:type="dxa"/>
+            <w:tcBorders>
+              <w:top w:val="single" w:sz="4" w:space="0" w:color="auto"/>
+              <w:left w:val="single" w:sz="4" w:space="0" w:color="auto"/>
+              <w:bottom w:val="single" w:sz="4" w:space="0" w:color="auto"/>
+              <w:right w:val="single" w:sz="4" w:space="0" w:color="auto"/>
+            </w:tcBorders>
+            <w:shd w:val="clear" w:color="auto" w:fill="auto"/>
+            <w:tcMar>
+              <w:top w:w="100" w:type="dxa"/>
+              <w:left w:w="100" w:type="dxa"/>
+              <w:bottom w:w="100" w:type="dxa"/>
+              <w:right w:w="100" w:type="dxa"/>
+            </w:tcMar>
+            <w:vAlign w:val="center"/>
+          </w:tcPr>
+          <w:p>
+            <w:pPr>
+              <w:widowControl w:val="0"/>
+              <w:spacing w:line="240" w:lineRule="auto"/>
+              <w:rPr>
+                <w:i/>
+              </w:rPr>
+            </w:pPr>
+            <w:r>
+              <w:rPr>
+                <w:i/>
+                <w:color w:val="B7B7B7"/>
+              </w:rPr>
+              <w:t>06</w:t>
+            </w:r>
+            <w:r>
+              <w:rPr>
+                <w:i/>
+                <w:color w:val="B7B7B7"/>
+              </w:rPr>
+              <w:t>/</w:t>
+            </w:r>
+            <w:r>
+              <w:rPr>
+                <w:i/>
+                <w:color w:val="B7B7B7"/>
+              </w:rPr>
+              <w:t>12</w:t>
+            </w:r>
+          </w:p>
+          <w:p>
+            <w:pPr>
+              <w:widowControl w:val="0"/>
+              <w:spacing w:line="240" w:lineRule="auto"/>
+              <w:rPr>
+                <w:i/>
+                <w:color w:val="B7B7B7"/>
+                <w:sz w:val="12"/>
+                <w:szCs w:val="12"/>
+              </w:rPr>
+            </w:pPr>
+          </w:p>
+        </w:tc>
+      </w:tr>
+      <w:tr>
+        <w:tc>
+          <w:tcPr>
+            <w:tcW w:w="1410" w:type="dxa"/>
+            <w:tcBorders>
+              <w:right w:val="single" w:sz="4" w:space="0" w:color="auto"/>
+            </w:tcBorders>
+            <w:shd w:val="clear" w:color="auto" w:fill="F3F3F3"/>
+            <w:tcMar>
+              <w:top w:w="144" w:type="dxa"/>
+              <w:left w:w="144" w:type="dxa"/>
+              <w:bottom w:w="144" w:type="dxa"/>
+              <w:right w:w="144" w:type="dxa"/>
+            </w:tcMar>
+            <w:vAlign w:val="center"/>
+          </w:tcPr>
+          <w:p>
+            <w:pPr>
+              <w:widowControl w:val="0"/>
+              <w:spacing w:line="240" w:lineRule="auto"/>
+              <w:jc w:val="right"/>
+              <w:rPr>
+                <w:b/>
+              </w:rPr>
+            </w:pPr>
+            <w:r>
+              <w:rPr>
+                <w:b/>
+              </w:rPr>
+              <w:t xml:space="preserve">FINAL - </w:t>
+            </w:r>
+            <w:r>
+              <w:rPr>
+                <w:b/>
+              </w:rPr>
+              <w:t>#8</w:t>
+            </w:r>
+          </w:p>
+        </w:tc>
+        <w:tc>
+          <w:tcPr>
+            <w:tcW w:w="7215" w:type="dxa"/>
+            <w:tcBorders>
+              <w:top w:val="single" w:sz="4" w:space="0" w:color="auto"/>
+              <w:left w:val="single" w:sz="4" w:space="0" w:color="auto"/>
+              <w:bottom w:val="single" w:sz="4" w:space="0" w:color="auto"/>
+              <w:right w:val="single" w:sz="4" w:space="0" w:color="auto"/>
+            </w:tcBorders>
+            <w:shd w:val="clear" w:color="auto" w:fill="auto"/>
+            <w:tcMar>
+              <w:top w:w="100" w:type="dxa"/>
+              <w:left w:w="100" w:type="dxa"/>
+              <w:bottom w:w="100" w:type="dxa"/>
+              <w:right w:w="100" w:type="dxa"/>
+            </w:tcMar>
+            <w:vAlign w:val="center"/>
+          </w:tcPr>
+          <w:p>
+            <w:pPr>
+              <w:widowControl w:val="0"/>
+              <w:spacing w:line="240" w:lineRule="auto"/>
+              <w:ind w:left="340"/>
+              <w:rPr>
+                <w:i/>
+                <w:color w:val="000000" w:themeColor="text1"/>
+              </w:rPr>
+            </w:pPr>
+            <w:proofErr w:type="gramStart"/>
+            <w:r>
+              <w:rPr>
+                <w:i/>
+                <w:color w:val="000000" w:themeColor="text1"/>
+              </w:rPr>
+              <w:t>Polishing(</w:t>
+            </w:r>
+            <w:proofErr w:type="gramEnd"/>
+            <w:r>
+              <w:rPr>
+                <w:i/>
+                <w:color w:val="000000" w:themeColor="text1"/>
+              </w:rPr>
+              <w:t>Menus, Interfaces, Timings, Tunings, Story Finalization)</w:t>
+            </w:r>
+          </w:p>
+        </w:tc>
+        <w:tc>
+          <w:tcPr>
+            <w:tcW w:w="1455" w:type="dxa"/>
+            <w:tcBorders>
+              <w:top w:val="single" w:sz="4" w:space="0" w:color="auto"/>
+              <w:left w:val="single" w:sz="4" w:space="0" w:color="auto"/>
+              <w:bottom w:val="single" w:sz="4" w:space="0" w:color="auto"/>
+              <w:right w:val="single" w:sz="4" w:space="0" w:color="auto"/>
+            </w:tcBorders>
+            <w:shd w:val="clear" w:color="auto" w:fill="auto"/>
+            <w:tcMar>
+              <w:top w:w="100" w:type="dxa"/>
+              <w:left w:w="100" w:type="dxa"/>
+              <w:bottom w:w="100" w:type="dxa"/>
+              <w:right w:w="100" w:type="dxa"/>
+            </w:tcMar>
+            <w:vAlign w:val="center"/>
+          </w:tcPr>
+          <w:p>
+            <w:pPr>
+              <w:widowControl w:val="0"/>
+              <w:spacing w:line="240" w:lineRule="auto"/>
+              <w:rPr>
+                <w:i/>
+              </w:rPr>
+            </w:pPr>
+            <w:r>
+              <w:rPr>
+                <w:i/>
+                <w:color w:val="B7B7B7"/>
+              </w:rPr>
+              <w:t>12</w:t>
+            </w:r>
+            <w:r>
+              <w:rPr>
+                <w:i/>
+                <w:color w:val="B7B7B7"/>
+              </w:rPr>
+              <w:t>/</w:t>
+            </w:r>
+            <w:r>
+              <w:rPr>
+                <w:i/>
+                <w:color w:val="B7B7B7"/>
+              </w:rPr>
+              <w:t>12</w:t>
+            </w:r>
+          </w:p>
+          <w:p>
+            <w:pPr>
+              <w:widowControl w:val="0"/>
+              <w:spacing w:line="240" w:lineRule="auto"/>
+              <w:rPr>
+                <w:i/>
+                <w:color w:val="B7B7B7"/>
+                <w:sz w:val="12"/>
+                <w:szCs w:val="12"/>
+              </w:rPr>
+            </w:pPr>
+          </w:p>
+        </w:tc>
+      </w:tr>
+      <w:tr>
+        <w:tc>
+          <w:tcPr>
+            <w:tcW w:w="1410" w:type="dxa"/>
+            <w:shd w:val="clear" w:color="auto" w:fill="F3F3F3"/>
+            <w:tcMar>
+              <w:top w:w="144" w:type="dxa"/>
+              <w:left w:w="144" w:type="dxa"/>
+              <w:bottom w:w="144" w:type="dxa"/>
+              <w:right w:w="144" w:type="dxa"/>
+            </w:tcMar>
+            <w:vAlign w:val="center"/>
+          </w:tcPr>
+          <w:p>
+            <w:pPr>
+              <w:widowControl w:val="0"/>
+              <w:spacing w:line="240" w:lineRule="auto"/>
+              <w:jc w:val="right"/>
+              <w:rPr>
+                <w:b/>
+              </w:rPr>
+            </w:pPr>
+            <w:r>
+              <w:rPr>
+                <w:b/>
+              </w:rPr>
+              <w:lastRenderedPageBreak/>
               <w:t>Backlog</w:t>
             </w:r>
           </w:p>
@@ -4574,6 +5048,9 @@
         <w:tc>
           <w:tcPr>
             <w:tcW w:w="7215" w:type="dxa"/>
+            <w:tcBorders>
+              <w:top w:val="single" w:sz="4" w:space="0" w:color="auto"/>
+            </w:tcBorders>
             <w:shd w:val="clear" w:color="auto" w:fill="auto"/>
             <w:tcMar>
               <w:top w:w="100" w:type="dxa"/>
@@ -4753,7 +5230,6 @@
       <w:bookmarkStart w:id="12" w:name="_3ukp1qr5xcjr" w:colFirst="0" w:colLast="0"/>
       <w:bookmarkEnd w:id="12"/>
       <w:r>
-        <w:lastRenderedPageBreak/>
         <w:t>Project Sketch</w:t>
       </w:r>
     </w:p>
@@ -4807,6 +5283,46 @@
                               <w:spacing w:line="240" w:lineRule="auto"/>
                               <w:textDirection w:val="btLr"/>
                             </w:pPr>
+                            <w:r>
+                              <w:rPr>
+                                <w:noProof/>
+                              </w:rPr>
+                              <w:drawing>
+                                <wp:inline distT="0" distB="0" distL="0" distR="0" wp14:anchorId="7720693B" wp14:editId="3171FF56">
+                                  <wp:extent cx="5427980" cy="2931795"/>
+                                  <wp:effectExtent l="0" t="0" r="1270" b="1905"/>
+                                  <wp:docPr id="2" name="Picture 2"/>
+                                  <wp:cNvGraphicFramePr>
+                                    <a:graphicFrameLocks xmlns:a="http://schemas.openxmlformats.org/drawingml/2006/main" noChangeAspect="1"/>
+                                  </wp:cNvGraphicFramePr>
+                                  <a:graphic xmlns:a="http://schemas.openxmlformats.org/drawingml/2006/main">
+                                    <a:graphicData uri="http://schemas.openxmlformats.org/drawingml/2006/picture">
+                                      <pic:pic xmlns:pic="http://schemas.openxmlformats.org/drawingml/2006/picture">
+                                        <pic:nvPicPr>
+                                          <pic:cNvPr id="1" name=""/>
+                                          <pic:cNvPicPr/>
+                                        </pic:nvPicPr>
+                                        <pic:blipFill>
+                                          <a:blip r:embed="rId6"/>
+                                          <a:stretch>
+                                            <a:fillRect/>
+                                          </a:stretch>
+                                        </pic:blipFill>
+                                        <pic:spPr>
+                                          <a:xfrm>
+                                            <a:off x="0" y="0"/>
+                                            <a:ext cx="5427980" cy="2931795"/>
+                                          </a:xfrm>
+                                          <a:prstGeom prst="rect">
+                                            <a:avLst/>
+                                          </a:prstGeom>
+                                        </pic:spPr>
+                                      </pic:pic>
+                                    </a:graphicData>
+                                  </a:graphic>
+                                </wp:inline>
+                              </w:drawing>
+                            </w:r>
                           </w:p>
                         </w:txbxContent>
                       </wps:txbx>
@@ -4819,7 +5335,7 @@
           </mc:Choice>
           <mc:Fallback>
             <w:pict>
-              <v:rect w14:anchorId="432CA712" id="Rectangle 1" o:spid="_x0000_s1026" style="width:7in;height:245.95pt;visibility:visible;mso-wrap-style:square;mso-left-percent:-10001;mso-top-percent:-10001;mso-position-horizontal:absolute;mso-position-horizontal-relative:char;mso-position-vertical:absolute;mso-position-vertical-relative:line;mso-left-percent:-10001;mso-top-percent:-10001;v-text-anchor:middle" o:gfxdata="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" fillcolor="#f3f3f3" strokecolor="#d9d9d9">
+              <v:rect w14:anchorId="432CA712" id="Rectangle 1" o:spid="_x0000_s1026" style="width:7in;height:245.95pt;visibility:visible;mso-wrap-style:square;mso-left-percent:-10001;mso-top-percent:-10001;mso-position-horizontal:absolute;mso-position-horizontal-relative:char;mso-position-vertical:absolute;mso-position-vertical-relative:line;mso-left-percent:-10001;mso-top-percent:-10001;v-text-anchor:middle" o:gfxdata="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" fillcolor="#f3f3f3" strokecolor="#d9d9d9">
                 <v:stroke startarrowwidth="narrow" startarrowlength="short" endarrowwidth="narrow" endarrowlength="short" joinstyle="round"/>
                 <v:textbox inset="2.53958mm,2.53958mm,2.53958mm,2.53958mm">
                   <w:txbxContent>
@@ -4828,6 +5344,46 @@
                         <w:spacing w:line="240" w:lineRule="auto"/>
                         <w:textDirection w:val="btLr"/>
                       </w:pPr>
+                      <w:r>
+                        <w:rPr>
+                          <w:noProof/>
+                        </w:rPr>
+                        <w:drawing>
+                          <wp:inline distT="0" distB="0" distL="0" distR="0" wp14:anchorId="7720693B" wp14:editId="3171FF56">
+                            <wp:extent cx="5427980" cy="2931795"/>
+                            <wp:effectExtent l="0" t="0" r="1270" b="1905"/>
+                            <wp:docPr id="2" name="Picture 2"/>
+                            <wp:cNvGraphicFramePr>
+                              <a:graphicFrameLocks xmlns:a="http://schemas.openxmlformats.org/drawingml/2006/main" noChangeAspect="1"/>
+                            </wp:cNvGraphicFramePr>
+                            <a:graphic xmlns:a="http://schemas.openxmlformats.org/drawingml/2006/main">
+                              <a:graphicData uri="http://schemas.openxmlformats.org/drawingml/2006/picture">
+                                <pic:pic xmlns:pic="http://schemas.openxmlformats.org/drawingml/2006/picture">
+                                  <pic:nvPicPr>
+                                    <pic:cNvPr id="1" name=""/>
+                                    <pic:cNvPicPr/>
+                                  </pic:nvPicPr>
+                                  <pic:blipFill>
+                                    <a:blip r:embed="rId6"/>
+                                    <a:stretch>
+                                      <a:fillRect/>
+                                    </a:stretch>
+                                  </pic:blipFill>
+                                  <pic:spPr>
+                                    <a:xfrm>
+                                      <a:off x="0" y="0"/>
+                                      <a:ext cx="5427980" cy="2931795"/>
+                                    </a:xfrm>
+                                    <a:prstGeom prst="rect">
+                                      <a:avLst/>
+                                    </a:prstGeom>
+                                  </pic:spPr>
+                                </pic:pic>
+                              </a:graphicData>
+                            </a:graphic>
+                          </wp:inline>
+                        </w:drawing>
+                      </w:r>
                     </w:p>
                   </w:txbxContent>
                 </v:textbox>
@@ -4846,21 +5402,7 @@
         </w:rPr>
       </w:pPr>
     </w:p>
-    <w:p>
-      <w:r>
-        <w:t>Wednesday: 10am OOAD</w:t>
-      </w:r>
-    </w:p>
-    <w:p>
-      <w:r>
-        <w:t>After a break we meet to brainstorm bosses and finish the milestones.</w:t>
-      </w:r>
-    </w:p>
-    <w:p>
-      <w:r>
-        <w:t>5 Bosses.</w:t>
-      </w:r>
-    </w:p>
+    <w:p/>
     <w:sectPr>
       <w:pgSz w:w="12240" w:h="15840"/>
       <w:pgMar w:top="360" w:right="1080" w:bottom="720" w:left="1080" w:header="720" w:footer="720" w:gutter="0"/>
@@ -6428,4 +6970,16 @@
   </a:objectDefaults>
   <a:extraClrSchemeLst/>
 </a:theme>
+</file>
+
+<file path=customXml/item1.xml><?xml version="1.0" encoding="utf-8"?>
+<b:Sources xmlns:b="http://schemas.openxmlformats.org/officeDocument/2006/bibliography" xmlns="http://schemas.openxmlformats.org/officeDocument/2006/bibliography" SelectedStyle="\APASixthEditionOfficeOnline.xsl" StyleName="APA" Version="6"/>
+</file>
+
+<file path=customXml/itemProps1.xml><?xml version="1.0" encoding="utf-8"?>
+<ds:datastoreItem xmlns:ds="http://schemas.openxmlformats.org/officeDocument/2006/customXml" ds:itemID="{3F3D6D8D-DB99-419B-A702-F54DEBAA65CC}">
+  <ds:schemaRefs>
+    <ds:schemaRef ds:uri="http://schemas.openxmlformats.org/officeDocument/2006/bibliography"/>
+  </ds:schemaRefs>
+</ds:datastoreItem>
 </file>
</xml_diff>